<commit_message>
Various edits and additions, mostly small.
</commit_message>
<xml_diff>
--- a/ladder_fuels5.docx
+++ b/ladder_fuels5.docx
@@ -4876,6 +4876,90 @@
         <w:pStyle w:val="BodyText"/>
       </w:pPr>
       <w:r>
+        <w:rPr>
+          <w:iCs/>
+          <w:i/>
+        </w:rPr>
+        <w:t xml:space="preserve">Diagram (not to scale) showing approximate estimation of live crown</w:t>
+      </w:r>
+      <w:r>
+        <w:rPr>
+          <w:iCs/>
+          <w:i/>
+        </w:rPr>
+        <w:t xml:space="preserve"> </w:t>
+      </w:r>
+      <w:r>
+        <w:rPr>
+          <w:iCs/>
+          <w:i/>
+        </w:rPr>
+        <w:t xml:space="preserve">base height (z), dead ladder fuel centroid (C</w:t>
+      </w:r>
+      <w:r>
+        <w:rPr>
+          <w:vertAlign w:val="subscript"/>
+          <w:iCs/>
+          <w:i/>
+        </w:rPr>
+        <w:t xml:space="preserve">L</w:t>
+      </w:r>
+      <w:r>
+        <w:rPr>
+          <w:iCs/>
+          <w:i/>
+        </w:rPr>
+        <w:t xml:space="preserve">), and fuel strata gap</w:t>
+      </w:r>
+      <w:r>
+        <w:rPr>
+          <w:iCs/>
+          <w:i/>
+        </w:rPr>
+        <w:t xml:space="preserve"> </w:t>
+      </w:r>
+      <w:r>
+        <w:rPr>
+          <w:iCs/>
+          <w:i/>
+        </w:rPr>
+        <w:t xml:space="preserve">(z</w:t>
+      </w:r>
+      <w:r>
+        <w:rPr>
+          <w:vertAlign w:val="subscript"/>
+          <w:iCs/>
+          <w:i/>
+        </w:rPr>
+        <w:t xml:space="preserve">L</w:t>
+      </w:r>
+      <w:r>
+        <w:rPr>
+          <w:iCs/>
+          <w:i/>
+        </w:rPr>
+        <w:t xml:space="preserve">) for immature jack pine stands (unthinned controls) at Sharpsand</w:t>
+      </w:r>
+      <w:r>
+        <w:rPr>
+          <w:iCs/>
+          <w:i/>
+        </w:rPr>
+        <w:t xml:space="preserve"> </w:t>
+      </w:r>
+      <w:r>
+        <w:rPr>
+          <w:iCs/>
+          <w:i/>
+        </w:rPr>
+        <w:t xml:space="preserve">Creek.</w:t>
+      </w:r>
+    </w:p>
+    <w:p>
+      <w:pPr>
+        <w:pStyle w:val="BodyText"/>
+      </w:pPr>
+      <w:r>
         <w:t xml:space="preserve">SFC_L was then added to the actual (measured) SFC for modelling.</w:t>
       </w:r>
       <w:r>
@@ -5348,7 +5432,7 @@
     <w:bookmarkEnd w:id="41"/>
     <w:bookmarkEnd w:id="42"/>
     <w:bookmarkEnd w:id="43"/>
-    <w:bookmarkStart w:id="55" w:name="results"/>
+    <w:bookmarkStart w:id="54" w:name="results"/>
     <w:p>
       <w:pPr>
         <w:pStyle w:val="Heading2"/>
@@ -6763,7 +6847,7 @@
       </w:r>
     </w:p>
     <w:bookmarkEnd w:id="51"/>
-    <w:bookmarkStart w:id="53" w:name="byrams-intensity-and-estimating-m"/>
+    <w:bookmarkStart w:id="52" w:name="byrams-intensity-and-estimating-m"/>
     <w:p>
       <w:pPr>
         <w:pStyle w:val="Heading4"/>
@@ -7593,7 +7677,7 @@
         <w:pStyle w:val="BodyText"/>
       </w:pPr>
       <w:r>
-        <w:t xml:space="preserve">The final solution for estimating M was calculated by solving for M:</w:t>
+        <w:t xml:space="preserve">The final solution was calculated by solving for M:</w:t>
       </w:r>
     </w:p>
     <w:p>
@@ -7943,7 +8027,13 @@
         <w:pStyle w:val="FirstParagraph"/>
       </w:pPr>
       <w:r>
-        <w:t xml:space="preserve">Using overall mean SFC values (1.34 kg m</w:t>
+        <w:t xml:space="preserve">This was expressed using overall mean SFC values from all IM and TH</w:t>
+      </w:r>
+      <w:r>
+        <w:t xml:space="preserve"> </w:t>
+      </w:r>
+      <w:r>
+        <w:t xml:space="preserve">plots (1.34 kg m</w:t>
       </w:r>
       <w:r>
         <w:rPr>
@@ -7952,13 +8042,19 @@
         <w:t xml:space="preserve">-2</w:t>
       </w:r>
       <w:r>
-        <w:t xml:space="preserve">), this generates estimates</w:t>
-      </w:r>
-      <w:r>
-        <w:t xml:space="preserve"> </w:t>
-      </w:r>
-      <w:r>
-        <w:t xml:space="preserve">of</w:t>
+        <w:t xml:space="preserve">), as measured SFC values were not significantly</w:t>
+      </w:r>
+      <w:r>
+        <w:t xml:space="preserve"> </w:t>
+      </w:r>
+      <w:r>
+        <w:t xml:space="preserve">different between treatments (p=0.077). Using the two spread rate</w:t>
+      </w:r>
+      <w:r>
+        <w:t xml:space="preserve"> </w:t>
+      </w:r>
+      <w:r>
+        <w:t xml:space="preserve">models, this produced</w:t>
       </w:r>
       <w:r>
         <w:t xml:space="preserve"> </w:t>
@@ -7981,7 +8077,13 @@
         <w:t xml:space="preserve"> </w:t>
       </w:r>
       <w:r>
-        <w:t xml:space="preserve">using the ISI-based sROS model and crowning thresholds, and</w:t>
+        <w:t xml:space="preserve">using the ISI-based sROS model and</w:t>
+      </w:r>
+      <w:r>
+        <w:t xml:space="preserve"> </w:t>
+      </w:r>
+      <w:r>
+        <w:t xml:space="preserve">crowning thresholds, and</w:t>
       </w:r>
       <w:r>
         <w:t xml:space="preserve"> </w:t>
@@ -8004,13 +8106,22 @@
         <w:t xml:space="preserve"> </w:t>
       </w:r>
       <w:r>
-        <w:t xml:space="preserve">using the ISI.sa-based model and thresholds.</w:t>
-      </w:r>
-      <w:r>
-        <w:rPr>
-          <w:rStyle w:val="FootnoteReference"/>
-        </w:rPr>
-        <w:footnoteReference w:id="52"/>
+        <w:t xml:space="preserve">using the ISI</w:t>
+      </w:r>
+      <w:r>
+        <w:rPr>
+          <w:vertAlign w:val="subscript"/>
+        </w:rPr>
+        <w:t xml:space="preserve">SA</w:t>
+      </w:r>
+      <w:r>
+        <w:t xml:space="preserve">-based model and</w:t>
+      </w:r>
+      <w:r>
+        <w:t xml:space="preserve"> </w:t>
+      </w:r>
+      <w:r>
+        <w:t xml:space="preserve">thresholds.</w:t>
       </w:r>
     </w:p>
     <w:p>
@@ -8018,11 +8129,75 @@
         <w:pStyle w:val="BodyText"/>
       </w:pPr>
       <w:r>
-        <w:t xml:space="preserve">Note that</w:t>
-      </w:r>
-    </w:p>
-    <w:bookmarkEnd w:id="53"/>
-    <w:bookmarkStart w:id="54" w:name="empirical-crown-fire-analysis"/>
+        <w:t xml:space="preserve">In addition to the sROS models, the sensitivity analysis compared using</w:t>
+      </w:r>
+      <w:r>
+        <w:t xml:space="preserve"> </w:t>
+      </w:r>
+      <w:r>
+        <w:t xml:space="preserve">the dead ladder fuel midpoint (cohort height/2), the equivalent of a</w:t>
+      </w:r>
+      <w:r>
+        <w:t xml:space="preserve"> </w:t>
+      </w:r>
+      <w:r>
+        <w:t xml:space="preserve">crown ratio of 1. This results in significantly lower FC</w:t>
+      </w:r>
+      <w:r>
+        <w:rPr>
+          <w:vertAlign w:val="subscript"/>
+        </w:rPr>
+        <w:t xml:space="preserve">SE</w:t>
+      </w:r>
+      <w:r>
+        <w:t xml:space="preserve"> </w:t>
+      </w:r>
+      <w:r>
+        <w:t xml:space="preserve">values, due</w:t>
+      </w:r>
+      <w:r>
+        <w:t xml:space="preserve"> </w:t>
+      </w:r>
+      <w:r>
+        <w:t xml:space="preserve">to the greater z</w:t>
+      </w:r>
+      <w:r>
+        <w:rPr>
+          <w:vertAlign w:val="subscript"/>
+        </w:rPr>
+        <w:t xml:space="preserve">L</w:t>
+      </w:r>
+      <w:r>
+        <w:t xml:space="preserve"> </w:t>
+      </w:r>
+      <w:r>
+        <w:t xml:space="preserve">values.</w:t>
+      </w:r>
+    </w:p>
+    <w:p>
+      <w:pPr>
+        <w:pStyle w:val="BodyText"/>
+      </w:pPr>
+      <w:r>
+        <w:t xml:space="preserve">Final estimates of M ranged from 2.2 to 8.7, as shown in the table</w:t>
+      </w:r>
+      <w:r>
+        <w:t xml:space="preserve"> </w:t>
+      </w:r>
+      <w:r>
+        <w:t xml:space="preserve">below:</w:t>
+      </w:r>
+    </w:p>
+    <w:p>
+      <w:pPr>
+        <w:pStyle w:val="BodyText"/>
+      </w:pPr>
+      <w:r>
+        <w:t xml:space="preserve">[finish table]</w:t>
+      </w:r>
+    </w:p>
+    <w:bookmarkEnd w:id="52"/>
+    <w:bookmarkStart w:id="53" w:name="empirical-crown-fire-analysis"/>
     <w:p>
       <w:pPr>
         <w:pStyle w:val="Heading4"/>
@@ -8221,51 +8396,46 @@
         <w:pStyle w:val="BodyText"/>
       </w:pPr>
       <w:r>
-        <w:t xml:space="preserve">As the table shows, the cross-validation evidence does support the</w:t>
-      </w:r>
-      <w:r>
-        <w:t xml:space="preserve"> </w:t>
-      </w:r>
-      <w:r>
-        <w:t xml:space="preserve">existence of M &gt; 1, but it is perhaps underwhelming. The best model</w:t>
-      </w:r>
-      <w:r>
-        <w:t xml:space="preserve"> </w:t>
-      </w:r>
-      <w:r>
-        <w:t xml:space="preserve">results (highest MCC, lowest AIC) for both FFMC and MC.SA-based models</w:t>
-      </w:r>
-      <w:r>
-        <w:t xml:space="preserve"> </w:t>
-      </w:r>
-      <w:r>
-        <w:t xml:space="preserve">are the versions using the M=3 multiplier for</w:t>
-      </w:r>
-      <w:r>
-        <w:t xml:space="preserve"> </w:t>
-      </w:r>
-      <m:oMath>
-        <m:r>
-          <m:t>F</m:t>
-        </m:r>
-        <m:sSub>
-          <m:e>
-            <m:r>
-              <m:t>C</m:t>
-            </m:r>
-          </m:e>
-          <m:sub>
-            <m:r>
-              <m:t>S</m:t>
-            </m:r>
-            <m:r>
-              <m:t>E</m:t>
-            </m:r>
-          </m:sub>
-        </m:sSub>
-      </m:oMath>
-      <w:r>
-        <w:t xml:space="preserve">.</w:t>
+        <w:t xml:space="preserve">As show in the table, the cross-validation evidence supports the</w:t>
+      </w:r>
+      <w:r>
+        <w:t xml:space="preserve"> </w:t>
+      </w:r>
+      <w:r>
+        <w:t xml:space="preserve">existence of M &gt; 1. Both the FFMC- and MC</w:t>
+      </w:r>
+      <w:r>
+        <w:rPr>
+          <w:vertAlign w:val="subscript"/>
+        </w:rPr>
+        <w:t xml:space="preserve">SA</w:t>
+      </w:r>
+      <w:r>
+        <w:t xml:space="preserve">-based models (7, 8) using</w:t>
+      </w:r>
+      <w:r>
+        <w:t xml:space="preserve"> </w:t>
+      </w:r>
+      <w:r>
+        <w:t xml:space="preserve">M had higher mean accuracy and lower AIC than comparable models</w:t>
+      </w:r>
+      <w:r>
+        <w:t xml:space="preserve"> </w:t>
+      </w:r>
+      <w:r>
+        <w:t xml:space="preserve">incorporating ladder fuels without a multiplier effect (5, 6). The best</w:t>
+      </w:r>
+      <w:r>
+        <w:t xml:space="preserve"> </w:t>
+      </w:r>
+      <w:r>
+        <w:t xml:space="preserve">models were superior than either the base (LCBH only; 1, 2) or</w:t>
+      </w:r>
+      <w:r>
+        <w:t xml:space="preserve"> </w:t>
+      </w:r>
+      <w:r>
+        <w:t xml:space="preserve">subjectively-assigned FSG (3, 4) models.</w:t>
       </w:r>
     </w:p>
     <w:p>
@@ -8440,9 +8610,9 @@
         <w:t xml:space="preserve">## 8   3.LF x M to SFC        3        2</w:t>
       </w:r>
     </w:p>
+    <w:bookmarkEnd w:id="53"/>
     <w:bookmarkEnd w:id="54"/>
-    <w:bookmarkEnd w:id="55"/>
-    <w:bookmarkStart w:id="56" w:name="discussion"/>
+    <w:bookmarkStart w:id="55" w:name="discussion"/>
     <w:p>
       <w:pPr>
         <w:pStyle w:val="Heading2"/>
@@ -8847,8 +9017,8 @@
         <w:t xml:space="preserve">below LCBH, bark flakes, arboreal lichens, or similar material.</w:t>
       </w:r>
     </w:p>
-    <w:bookmarkEnd w:id="56"/>
-    <w:bookmarkStart w:id="98" w:name="references"/>
+    <w:bookmarkEnd w:id="55"/>
+    <w:bookmarkStart w:id="97" w:name="references"/>
     <w:p>
       <w:pPr>
         <w:pStyle w:val="Heading2"/>
@@ -8857,8 +9027,8 @@
         <w:t xml:space="preserve">References:</w:t>
       </w:r>
     </w:p>
-    <w:bookmarkStart w:id="97" w:name="refs"/>
-    <w:bookmarkStart w:id="57" w:name="ref-albini1986"/>
+    <w:bookmarkStart w:id="96" w:name="refs"/>
+    <w:bookmarkStart w:id="56" w:name="ref-albini1986"/>
     <w:p>
       <w:pPr>
         <w:pStyle w:val="Bibliography"/>
@@ -8889,52 +9059,52 @@
         <w:t xml:space="preserve">48 (1-2): 65–76.</w:t>
       </w:r>
     </w:p>
+    <w:bookmarkEnd w:id="56"/>
+    <w:bookmarkStart w:id="57" w:name="ref-alexander2016"/>
+    <w:p>
+      <w:pPr>
+        <w:pStyle w:val="Bibliography"/>
+      </w:pPr>
+      <w:r>
+        <w:t xml:space="preserve">Alexander, M. E., and M. G. Cruz. 2016.</w:t>
+      </w:r>
+      <w:r>
+        <w:t xml:space="preserve"> </w:t>
+      </w:r>
+      <w:r>
+        <w:t xml:space="preserve">“Crown Fire Dynamics in Conifer Forests.”</w:t>
+      </w:r>
+      <w:r>
+        <w:t xml:space="preserve"> </w:t>
+      </w:r>
+      <w:r>
+        <w:t xml:space="preserve">In, edited by P. A. Werth, 163–258. General Technical Report PNW-GTR-891. Portland, OR: USDA Forest Service Pacific Northwest Research Station.</w:t>
+      </w:r>
+    </w:p>
     <w:bookmarkEnd w:id="57"/>
-    <w:bookmarkStart w:id="58" w:name="ref-alexander2016"/>
+    <w:bookmarkStart w:id="58" w:name="ref-Alexander1988a"/>
     <w:p>
       <w:pPr>
         <w:pStyle w:val="Bibliography"/>
       </w:pPr>
       <w:r>
-        <w:t xml:space="preserve">Alexander, M. E., and M. G. Cruz. 2016.</w:t>
-      </w:r>
-      <w:r>
-        <w:t xml:space="preserve"> </w:t>
-      </w:r>
-      <w:r>
-        <w:t xml:space="preserve">“Crown Fire Dynamics in Conifer Forests.”</w:t>
-      </w:r>
-      <w:r>
-        <w:t xml:space="preserve"> </w:t>
-      </w:r>
-      <w:r>
-        <w:t xml:space="preserve">In, edited by P. A. Werth, 163–258. General Technical Report PNW-GTR-891. Portland, OR: USDA Forest Service Pacific Northwest Research Station.</w:t>
+        <w:t xml:space="preserve">Alexander, Martin E. 1988.</w:t>
+      </w:r>
+      <w:r>
+        <w:t xml:space="preserve"> </w:t>
+      </w:r>
+      <w:r>
+        <w:t xml:space="preserve">“Symposium and Workshop on Protecting People and Homes from Wildfire in the Interior West.”</w:t>
+      </w:r>
+      <w:r>
+        <w:t xml:space="preserve"> </w:t>
+      </w:r>
+      <w:r>
+        <w:t xml:space="preserve">In, 147–56. Missoula, MT.</w:t>
       </w:r>
     </w:p>
     <w:bookmarkEnd w:id="58"/>
-    <w:bookmarkStart w:id="59" w:name="ref-Alexander1988a"/>
-    <w:p>
-      <w:pPr>
-        <w:pStyle w:val="Bibliography"/>
-      </w:pPr>
-      <w:r>
-        <w:t xml:space="preserve">Alexander, Martin E. 1988.</w:t>
-      </w:r>
-      <w:r>
-        <w:t xml:space="preserve"> </w:t>
-      </w:r>
-      <w:r>
-        <w:t xml:space="preserve">“Symposium and Workshop on Protecting People and Homes from Wildfire in the Interior West.”</w:t>
-      </w:r>
-      <w:r>
-        <w:t xml:space="preserve"> </w:t>
-      </w:r>
-      <w:r>
-        <w:t xml:space="preserve">In, 147–56. Missoula, MT.</w:t>
-      </w:r>
-    </w:p>
-    <w:bookmarkEnd w:id="59"/>
-    <w:bookmarkStart w:id="60" w:name="ref-andrews2014"/>
+    <w:bookmarkStart w:id="59" w:name="ref-andrews2014"/>
     <w:p>
       <w:pPr>
         <w:pStyle w:val="Bibliography"/>
@@ -8965,8 +9135,8 @@
         <w:t xml:space="preserve">23 (1): 21–33.</w:t>
       </w:r>
     </w:p>
-    <w:bookmarkEnd w:id="60"/>
-    <w:bookmarkStart w:id="61" w:name="ref-banerjee2020"/>
+    <w:bookmarkEnd w:id="59"/>
+    <w:bookmarkStart w:id="60" w:name="ref-banerjee2020"/>
     <w:p>
       <w:pPr>
         <w:pStyle w:val="Bibliography"/>
@@ -8997,30 +9167,30 @@
         <w:t xml:space="preserve">11 (9): 918.</w:t>
       </w:r>
     </w:p>
+    <w:bookmarkEnd w:id="60"/>
+    <w:bookmarkStart w:id="61" w:name="ref-byram1959"/>
+    <w:p>
+      <w:pPr>
+        <w:pStyle w:val="Bibliography"/>
+      </w:pPr>
+      <w:r>
+        <w:t xml:space="preserve">Byram, G. M. 1959.</w:t>
+      </w:r>
+      <w:r>
+        <w:t xml:space="preserve"> </w:t>
+      </w:r>
+      <w:r>
+        <w:t xml:space="preserve">“Combustion of Forest Fuels.”</w:t>
+      </w:r>
+      <w:r>
+        <w:t xml:space="preserve"> </w:t>
+      </w:r>
+      <w:r>
+        <w:t xml:space="preserve">In, edited by K. P. Davis, 61–89. New York: McGraw-Hill.</w:t>
+      </w:r>
+    </w:p>
     <w:bookmarkEnd w:id="61"/>
-    <w:bookmarkStart w:id="62" w:name="ref-byram1959"/>
-    <w:p>
-      <w:pPr>
-        <w:pStyle w:val="Bibliography"/>
-      </w:pPr>
-      <w:r>
-        <w:t xml:space="preserve">Byram, G. M. 1959.</w:t>
-      </w:r>
-      <w:r>
-        <w:t xml:space="preserve"> </w:t>
-      </w:r>
-      <w:r>
-        <w:t xml:space="preserve">“Combustion of Forest Fuels.”</w:t>
-      </w:r>
-      <w:r>
-        <w:t xml:space="preserve"> </w:t>
-      </w:r>
-      <w:r>
-        <w:t xml:space="preserve">In, edited by K. P. Davis, 61–89. New York: McGraw-Hill.</w:t>
-      </w:r>
-    </w:p>
-    <w:bookmarkEnd w:id="62"/>
-    <w:bookmarkStart w:id="63" w:name="ref-call1997"/>
+    <w:bookmarkStart w:id="62" w:name="ref-call1997"/>
     <w:p>
       <w:pPr>
         <w:pStyle w:val="Bibliography"/>
@@ -9051,8 +9221,8 @@
         <w:t xml:space="preserve">7 (3): 259–64.</w:t>
       </w:r>
     </w:p>
-    <w:bookmarkEnd w:id="63"/>
-    <w:bookmarkStart w:id="64" w:name="ref-cruz2003"/>
+    <w:bookmarkEnd w:id="62"/>
+    <w:bookmarkStart w:id="63" w:name="ref-cruz2003"/>
     <w:p>
       <w:pPr>
         <w:pStyle w:val="Bibliography"/>
@@ -9083,8 +9253,8 @@
         <w:t xml:space="preserve">79 (5): 976–83.</w:t>
       </w:r>
     </w:p>
-    <w:bookmarkEnd w:id="64"/>
-    <w:bookmarkStart w:id="65" w:name="ref-cruz2004"/>
+    <w:bookmarkEnd w:id="63"/>
+    <w:bookmarkStart w:id="64" w:name="ref-cruz2004"/>
     <w:p>
       <w:pPr>
         <w:pStyle w:val="Bibliography"/>
@@ -9115,8 +9285,8 @@
         <w:t xml:space="preserve">50 (5): 640–58.</w:t>
       </w:r>
     </w:p>
-    <w:bookmarkEnd w:id="65"/>
-    <w:bookmarkStart w:id="66" w:name="ref-cruz2005"/>
+    <w:bookmarkEnd w:id="64"/>
+    <w:bookmarkStart w:id="65" w:name="ref-cruz2005"/>
     <w:p>
       <w:pPr>
         <w:pStyle w:val="Bibliography"/>
@@ -9147,8 +9317,8 @@
         <w:t xml:space="preserve">35: 1626–39.</w:t>
       </w:r>
     </w:p>
-    <w:bookmarkEnd w:id="66"/>
-    <w:bookmarkStart w:id="67" w:name="ref-cruz2006"/>
+    <w:bookmarkEnd w:id="65"/>
+    <w:bookmarkStart w:id="66" w:name="ref-cruz2006"/>
     <w:p>
       <w:pPr>
         <w:pStyle w:val="Bibliography"/>
@@ -9179,30 +9349,30 @@
         <w:t xml:space="preserve">15 (1): 47–60.</w:t>
       </w:r>
     </w:p>
+    <w:bookmarkEnd w:id="66"/>
+    <w:bookmarkStart w:id="67" w:name="ref-forestrycanadafiredangergroup1992"/>
+    <w:p>
+      <w:pPr>
+        <w:pStyle w:val="Bibliography"/>
+      </w:pPr>
+      <w:r>
+        <w:t xml:space="preserve">Forestry Canada Fire Danger Group. 1992.</w:t>
+      </w:r>
+      <w:r>
+        <w:t xml:space="preserve"> </w:t>
+      </w:r>
+      <w:r>
+        <w:t xml:space="preserve">“Development and Structure of the Canadian Forest Fire Behavior Prediction System. Information Report ST-x-3.”</w:t>
+      </w:r>
+      <w:r>
+        <w:t xml:space="preserve"> </w:t>
+      </w:r>
+      <w:r>
+        <w:t xml:space="preserve">Ottawa, Ontario, Canada.</w:t>
+      </w:r>
+    </w:p>
     <w:bookmarkEnd w:id="67"/>
-    <w:bookmarkStart w:id="68" w:name="ref-forestrycanadafiredangergroup1992"/>
-    <w:p>
-      <w:pPr>
-        <w:pStyle w:val="Bibliography"/>
-      </w:pPr>
-      <w:r>
-        <w:t xml:space="preserve">Forestry Canada Fire Danger Group. 1992.</w:t>
-      </w:r>
-      <w:r>
-        <w:t xml:space="preserve"> </w:t>
-      </w:r>
-      <w:r>
-        <w:t xml:space="preserve">“Development and Structure of the Canadian Forest Fire Behavior Prediction System. Information Report ST-x-3.”</w:t>
-      </w:r>
-      <w:r>
-        <w:t xml:space="preserve"> </w:t>
-      </w:r>
-      <w:r>
-        <w:t xml:space="preserve">Ottawa, Ontario, Canada.</w:t>
-      </w:r>
-    </w:p>
-    <w:bookmarkEnd w:id="68"/>
-    <w:bookmarkStart w:id="69" w:name="ref-degroot2022"/>
+    <w:bookmarkStart w:id="68" w:name="ref-degroot2022"/>
     <w:p>
       <w:pPr>
         <w:pStyle w:val="Bibliography"/>
@@ -9233,8 +9403,8 @@
         <w:t xml:space="preserve">31 (3): 255–76.</w:t>
       </w:r>
     </w:p>
-    <w:bookmarkEnd w:id="69"/>
-    <w:bookmarkStart w:id="70" w:name="ref-keane2015"/>
+    <w:bookmarkEnd w:id="68"/>
+    <w:bookmarkStart w:id="69" w:name="ref-keane2015"/>
     <w:p>
       <w:pPr>
         <w:pStyle w:val="Bibliography"/>
@@ -9256,30 +9426,30 @@
         <w:t xml:space="preserve">. Springer.</w:t>
       </w:r>
     </w:p>
+    <w:bookmarkEnd w:id="69"/>
+    <w:bookmarkStart w:id="70" w:name="ref-kiil1976"/>
+    <w:p>
+      <w:pPr>
+        <w:pStyle w:val="Bibliography"/>
+      </w:pPr>
+      <w:r>
+        <w:t xml:space="preserve">Kiil, A D. 1976.</w:t>
+      </w:r>
+      <w:r>
+        <w:t xml:space="preserve"> </w:t>
+      </w:r>
+      <w:r>
+        <w:t xml:space="preserve">“Fire Retardants: Proceedings of the 1975 International Symposium on Flammability and Fire Retardants.”</w:t>
+      </w:r>
+      <w:r>
+        <w:t xml:space="preserve"> </w:t>
+      </w:r>
+      <w:r>
+        <w:t xml:space="preserve">In, 175–76. Canadian Forestry Service, Northern Forest Research Centre, Edmonton, Alberta.</w:t>
+      </w:r>
+    </w:p>
     <w:bookmarkEnd w:id="70"/>
-    <w:bookmarkStart w:id="71" w:name="ref-kiil1976"/>
-    <w:p>
-      <w:pPr>
-        <w:pStyle w:val="Bibliography"/>
-      </w:pPr>
-      <w:r>
-        <w:t xml:space="preserve">Kiil, A D. 1976.</w:t>
-      </w:r>
-      <w:r>
-        <w:t xml:space="preserve"> </w:t>
-      </w:r>
-      <w:r>
-        <w:t xml:space="preserve">“Fire Retardants: Proceedings of the 1975 International Symposium on Flammability and Fire Retardants.”</w:t>
-      </w:r>
-      <w:r>
-        <w:t xml:space="preserve"> </w:t>
-      </w:r>
-      <w:r>
-        <w:t xml:space="preserve">In, 175–76. Canadian Forestry Service, Northern Forest Research Centre, Edmonton, Alberta.</w:t>
-      </w:r>
-    </w:p>
-    <w:bookmarkEnd w:id="71"/>
-    <w:bookmarkStart w:id="73" w:name="ref-kilgore1975"/>
+    <w:bookmarkStart w:id="72" w:name="ref-kilgore1975"/>
     <w:p>
       <w:pPr>
         <w:pStyle w:val="Bibliography"/>
@@ -9312,7 +9482,7 @@
       <w:r>
         <w:t xml:space="preserve"> </w:t>
       </w:r>
-      <w:hyperlink r:id="rId72">
+      <w:hyperlink r:id="rId71">
         <w:r>
           <w:rPr>
             <w:rStyle w:val="Hyperlink"/>
@@ -9324,8 +9494,8 @@
         <w:t xml:space="preserve">.</w:t>
       </w:r>
     </w:p>
-    <w:bookmarkEnd w:id="73"/>
-    <w:bookmarkStart w:id="74" w:name="ref-kneeshaw2011"/>
+    <w:bookmarkEnd w:id="72"/>
+    <w:bookmarkStart w:id="73" w:name="ref-kneeshaw2011"/>
     <w:p>
       <w:pPr>
         <w:pStyle w:val="Bibliography"/>
@@ -9353,24 +9523,24 @@
         <w:t xml:space="preserve">, 263280.</w:t>
       </w:r>
     </w:p>
+    <w:bookmarkEnd w:id="73"/>
+    <w:bookmarkStart w:id="74" w:name="ref-mcalpine1989a"/>
+    <w:p>
+      <w:pPr>
+        <w:pStyle w:val="Bibliography"/>
+      </w:pPr>
+      <w:r>
+        <w:t xml:space="preserve">Mcalpine, R S, and G Xanthopoulos. 1989.</w:t>
+      </w:r>
+      <w:r>
+        <w:t xml:space="preserve"> </w:t>
+      </w:r>
+      <w:r>
+        <w:t xml:space="preserve">“Predicted Vs Observed Fire Spread Rates in Ponderosa Pine Fuel Beds: A Test of American and Canadian Systems.”</w:t>
+      </w:r>
+    </w:p>
     <w:bookmarkEnd w:id="74"/>
-    <w:bookmarkStart w:id="75" w:name="ref-mcalpine1989a"/>
-    <w:p>
-      <w:pPr>
-        <w:pStyle w:val="Bibliography"/>
-      </w:pPr>
-      <w:r>
-        <w:t xml:space="preserve">Mcalpine, R S, and G Xanthopoulos. 1989.</w:t>
-      </w:r>
-      <w:r>
-        <w:t xml:space="preserve"> </w:t>
-      </w:r>
-      <w:r>
-        <w:t xml:space="preserve">“Predicted Vs Observed Fire Spread Rates in Ponderosa Pine Fuel Beds: A Test of American and Canadian Systems.”</w:t>
-      </w:r>
-    </w:p>
-    <w:bookmarkEnd w:id="75"/>
-    <w:bookmarkStart w:id="76" w:name="ref-mcrae2017"/>
+    <w:bookmarkStart w:id="75" w:name="ref-mcrae2017"/>
     <w:p>
       <w:pPr>
         <w:pStyle w:val="Bibliography"/>
@@ -9392,8 +9562,8 @@
         <w:t xml:space="preserve">. Sault Ste. Marie, Ontario, Canada: Natural Resources Canada - Canadian Forest Service, Great Lakes Forestry Centre.</w:t>
       </w:r>
     </w:p>
-    <w:bookmarkEnd w:id="76"/>
-    <w:bookmarkStart w:id="77" w:name="ref-melnik2022"/>
+    <w:bookmarkEnd w:id="75"/>
+    <w:bookmarkStart w:id="76" w:name="ref-melnik2022"/>
     <w:p>
       <w:pPr>
         <w:pStyle w:val="Bibliography"/>
@@ -9424,8 +9594,8 @@
         <w:t xml:space="preserve">5 (1): 1.</w:t>
       </w:r>
     </w:p>
-    <w:bookmarkEnd w:id="77"/>
-    <w:bookmarkStart w:id="78" w:name="ref-nelson1988"/>
+    <w:bookmarkEnd w:id="76"/>
+    <w:bookmarkStart w:id="77" w:name="ref-nelson1988"/>
     <w:p>
       <w:pPr>
         <w:pStyle w:val="Bibliography"/>
@@ -9456,8 +9626,8 @@
         <w:t xml:space="preserve">18 (4): 391–97.</w:t>
       </w:r>
     </w:p>
-    <w:bookmarkEnd w:id="78"/>
-    <w:bookmarkStart w:id="80" w:name="ref-perrakis2023"/>
+    <w:bookmarkEnd w:id="77"/>
+    <w:bookmarkStart w:id="79" w:name="ref-perrakis2023"/>
     <w:p>
       <w:pPr>
         <w:pStyle w:val="Bibliography"/>
@@ -9490,7 +9660,7 @@
       <w:r>
         <w:t xml:space="preserve"> </w:t>
       </w:r>
-      <w:hyperlink r:id="rId79">
+      <w:hyperlink r:id="rId78">
         <w:r>
           <w:rPr>
             <w:rStyle w:val="Hyperlink"/>
@@ -9502,8 +9672,8 @@
         <w:t xml:space="preserve">.</w:t>
       </w:r>
     </w:p>
-    <w:bookmarkEnd w:id="80"/>
-    <w:bookmarkStart w:id="81" w:name="ref-rothermel1972"/>
+    <w:bookmarkEnd w:id="79"/>
+    <w:bookmarkStart w:id="80" w:name="ref-rothermel1972"/>
     <w:p>
       <w:pPr>
         <w:pStyle w:val="Bibliography"/>
@@ -9525,8 +9695,8 @@
         <w:t xml:space="preserve">. Ogden, UT: USDA Forest Service Intermountain Forest; Range Experiment Station.</w:t>
       </w:r>
     </w:p>
-    <w:bookmarkEnd w:id="81"/>
-    <w:bookmarkStart w:id="82" w:name="ref-schwilk2015"/>
+    <w:bookmarkEnd w:id="80"/>
+    <w:bookmarkStart w:id="81" w:name="ref-schwilk2015"/>
     <w:p>
       <w:pPr>
         <w:pStyle w:val="Bibliography"/>
@@ -9557,30 +9727,30 @@
         <w:t xml:space="preserve">206 (2): 486–88.</w:t>
       </w:r>
     </w:p>
+    <w:bookmarkEnd w:id="81"/>
+    <w:bookmarkStart w:id="82" w:name="ref-scott2001"/>
+    <w:p>
+      <w:pPr>
+        <w:pStyle w:val="Bibliography"/>
+      </w:pPr>
+      <w:r>
+        <w:t xml:space="preserve">Scott, J. H., and Elizabeth D. Reinhardt. 2001.</w:t>
+      </w:r>
+      <w:r>
+        <w:t xml:space="preserve"> </w:t>
+      </w:r>
+      <w:r>
+        <w:t xml:space="preserve">“Assessing Crown Fire Potential by Linking Models of Surface and Crown Fire Behavior. Research Paper RMRS-RP-29.”</w:t>
+      </w:r>
+      <w:r>
+        <w:t xml:space="preserve"> </w:t>
+      </w:r>
+      <w:r>
+        <w:t xml:space="preserve">Fort Collins, Colorado, USA.</w:t>
+      </w:r>
+    </w:p>
     <w:bookmarkEnd w:id="82"/>
-    <w:bookmarkStart w:id="83" w:name="ref-scott2001"/>
-    <w:p>
-      <w:pPr>
-        <w:pStyle w:val="Bibliography"/>
-      </w:pPr>
-      <w:r>
-        <w:t xml:space="preserve">Scott, J. H., and Elizabeth D. Reinhardt. 2001.</w:t>
-      </w:r>
-      <w:r>
-        <w:t xml:space="preserve"> </w:t>
-      </w:r>
-      <w:r>
-        <w:t xml:space="preserve">“Assessing Crown Fire Potential by Linking Models of Surface and Crown Fire Behavior. Research Paper RMRS-RP-29.”</w:t>
-      </w:r>
-      <w:r>
-        <w:t xml:space="preserve"> </w:t>
-      </w:r>
-      <w:r>
-        <w:t xml:space="preserve">Fort Collins, Colorado, USA.</w:t>
-      </w:r>
-    </w:p>
-    <w:bookmarkEnd w:id="83"/>
-    <w:bookmarkStart w:id="84" w:name="ref-stocks1987"/>
+    <w:bookmarkStart w:id="83" w:name="ref-stocks1987"/>
     <w:p>
       <w:pPr>
         <w:pStyle w:val="Bibliography"/>
@@ -9611,52 +9781,52 @@
         <w:t xml:space="preserve">17 (1): 80–86.</w:t>
       </w:r>
     </w:p>
+    <w:bookmarkEnd w:id="83"/>
+    <w:bookmarkStart w:id="84" w:name="ref-stocks1973"/>
+    <w:p>
+      <w:pPr>
+        <w:pStyle w:val="Bibliography"/>
+      </w:pPr>
+      <w:r>
+        <w:t xml:space="preserve">Stocks, B. J., and J. D. Walker. 1973.</w:t>
+      </w:r>
+      <w:r>
+        <w:t xml:space="preserve"> </w:t>
+      </w:r>
+      <w:r>
+        <w:t xml:space="preserve">“Climatic Conditions Before and During Four Significant Forest Fire Situations in Ontario.”</w:t>
+      </w:r>
+      <w:r>
+        <w:t xml:space="preserve"> </w:t>
+      </w:r>
+      <w:r>
+        <w:t xml:space="preserve">Great Lakes Forest Research Centre, Sault Ste. Marie, Ontario, Canada.</w:t>
+      </w:r>
+    </w:p>
     <w:bookmarkEnd w:id="84"/>
-    <w:bookmarkStart w:id="85" w:name="ref-stocks1973"/>
+    <w:bookmarkStart w:id="85" w:name="ref-stocks1991"/>
     <w:p>
       <w:pPr>
         <w:pStyle w:val="Bibliography"/>
       </w:pPr>
       <w:r>
-        <w:t xml:space="preserve">Stocks, B. J., and J. D. Walker. 1973.</w:t>
-      </w:r>
-      <w:r>
-        <w:t xml:space="preserve"> </w:t>
-      </w:r>
-      <w:r>
-        <w:t xml:space="preserve">“Climatic Conditions Before and During Four Significant Forest Fire Situations in Ontario.”</w:t>
-      </w:r>
-      <w:r>
-        <w:t xml:space="preserve"> </w:t>
-      </w:r>
-      <w:r>
-        <w:t xml:space="preserve">Great Lakes Forest Research Centre, Sault Ste. Marie, Ontario, Canada.</w:t>
+        <w:t xml:space="preserve">Stocks, Brian J. 1991.</w:t>
+      </w:r>
+      <w:r>
+        <w:t xml:space="preserve"> </w:t>
+      </w:r>
+      <w:r>
+        <w:t xml:space="preserve">“The Extent and Impact of Forest Fires in Northern Circumpolar Countries.”</w:t>
+      </w:r>
+      <w:r>
+        <w:t xml:space="preserve"> </w:t>
+      </w:r>
+      <w:r>
+        <w:t xml:space="preserve">In.</w:t>
       </w:r>
     </w:p>
     <w:bookmarkEnd w:id="85"/>
-    <w:bookmarkStart w:id="86" w:name="ref-stocks1991"/>
-    <w:p>
-      <w:pPr>
-        <w:pStyle w:val="Bibliography"/>
-      </w:pPr>
-      <w:r>
-        <w:t xml:space="preserve">Stocks, Brian J. 1991.</w:t>
-      </w:r>
-      <w:r>
-        <w:t xml:space="preserve"> </w:t>
-      </w:r>
-      <w:r>
-        <w:t xml:space="preserve">“The Extent and Impact of Forest Fires in Northern Circumpolar Countries.”</w:t>
-      </w:r>
-      <w:r>
-        <w:t xml:space="preserve"> </w:t>
-      </w:r>
-      <w:r>
-        <w:t xml:space="preserve">In.</w:t>
-      </w:r>
-    </w:p>
-    <w:bookmarkEnd w:id="86"/>
-    <w:bookmarkStart w:id="87" w:name="ref-taylor2004"/>
+    <w:bookmarkStart w:id="86" w:name="ref-taylor2004"/>
     <w:p>
       <w:pPr>
         <w:pStyle w:val="Bibliography"/>
@@ -9696,30 +9866,30 @@
         <w:t xml:space="preserve">34: 1571–76.</w:t>
       </w:r>
     </w:p>
+    <w:bookmarkEnd w:id="86"/>
+    <w:bookmarkStart w:id="87" w:name="ref-vanwagner1968"/>
+    <w:p>
+      <w:pPr>
+        <w:pStyle w:val="Bibliography"/>
+      </w:pPr>
+      <w:r>
+        <w:t xml:space="preserve">Van Wagner, C. E. 1968.</w:t>
+      </w:r>
+      <w:r>
+        <w:t xml:space="preserve"> </w:t>
+      </w:r>
+      <w:r>
+        <w:t xml:space="preserve">“Fire Behaviour Mechanisms in a Red Pine Plantation: Field and Laboratory Evidence. Departmental Pub. No. 1229.”</w:t>
+      </w:r>
+      <w:r>
+        <w:t xml:space="preserve"> </w:t>
+      </w:r>
+      <w:r>
+        <w:t xml:space="preserve">Ottawa, Ontario, Canada.</w:t>
+      </w:r>
+    </w:p>
     <w:bookmarkEnd w:id="87"/>
-    <w:bookmarkStart w:id="88" w:name="ref-vanwagner1968"/>
-    <w:p>
-      <w:pPr>
-        <w:pStyle w:val="Bibliography"/>
-      </w:pPr>
-      <w:r>
-        <w:t xml:space="preserve">Van Wagner, C. E. 1968.</w:t>
-      </w:r>
-      <w:r>
-        <w:t xml:space="preserve"> </w:t>
-      </w:r>
-      <w:r>
-        <w:t xml:space="preserve">“Fire Behaviour Mechanisms in a Red Pine Plantation: Field and Laboratory Evidence. Departmental Pub. No. 1229.”</w:t>
-      </w:r>
-      <w:r>
-        <w:t xml:space="preserve"> </w:t>
-      </w:r>
-      <w:r>
-        <w:t xml:space="preserve">Ottawa, Ontario, Canada.</w:t>
-      </w:r>
-    </w:p>
-    <w:bookmarkEnd w:id="88"/>
-    <w:bookmarkStart w:id="89" w:name="ref-vanwagner1977a"/>
+    <w:bookmarkStart w:id="88" w:name="ref-vanwagner1977a"/>
     <w:p>
       <w:pPr>
         <w:pStyle w:val="Bibliography"/>
@@ -9750,30 +9920,30 @@
         <w:t xml:space="preserve">7: 23–34.</w:t>
       </w:r>
     </w:p>
+    <w:bookmarkEnd w:id="88"/>
+    <w:bookmarkStart w:id="89" w:name="ref-vanwagner1987"/>
+    <w:p>
+      <w:pPr>
+        <w:pStyle w:val="Bibliography"/>
+      </w:pPr>
+      <w:r>
+        <w:t xml:space="preserve">———. 1987.</w:t>
+      </w:r>
+      <w:r>
+        <w:t xml:space="preserve"> </w:t>
+      </w:r>
+      <w:r>
+        <w:t xml:space="preserve">“Development and Structure of the Canadian Forest Fire Weather Index System. Forestry Technical Report 35.”</w:t>
+      </w:r>
+      <w:r>
+        <w:t xml:space="preserve"> </w:t>
+      </w:r>
+      <w:r>
+        <w:t xml:space="preserve">Chalk River, Ontario, Canada.</w:t>
+      </w:r>
+    </w:p>
     <w:bookmarkEnd w:id="89"/>
-    <w:bookmarkStart w:id="90" w:name="ref-vanwagner1987"/>
-    <w:p>
-      <w:pPr>
-        <w:pStyle w:val="Bibliography"/>
-      </w:pPr>
-      <w:r>
-        <w:t xml:space="preserve">———. 1987.</w:t>
-      </w:r>
-      <w:r>
-        <w:t xml:space="preserve"> </w:t>
-      </w:r>
-      <w:r>
-        <w:t xml:space="preserve">“Development and Structure of the Canadian Forest Fire Weather Index System. Forestry Technical Report 35.”</w:t>
-      </w:r>
-      <w:r>
-        <w:t xml:space="preserve"> </w:t>
-      </w:r>
-      <w:r>
-        <w:t xml:space="preserve">Chalk River, Ontario, Canada.</w:t>
-      </w:r>
-    </w:p>
-    <w:bookmarkEnd w:id="90"/>
-    <w:bookmarkStart w:id="91" w:name="ref-vanwagner1993"/>
+    <w:bookmarkStart w:id="90" w:name="ref-vanwagner1993"/>
     <w:p>
       <w:pPr>
         <w:pStyle w:val="Bibliography"/>
@@ -9804,30 +9974,30 @@
         <w:t xml:space="preserve">23 (3): 442–49.</w:t>
       </w:r>
     </w:p>
+    <w:bookmarkEnd w:id="90"/>
+    <w:bookmarkStart w:id="91" w:name="ref-walker1975"/>
+    <w:p>
+      <w:pPr>
+        <w:pStyle w:val="Bibliography"/>
+      </w:pPr>
+      <w:r>
+        <w:t xml:space="preserve">Walker, John D., and Brian J. Stocks. 1975.</w:t>
+      </w:r>
+      <w:r>
+        <w:t xml:space="preserve"> </w:t>
+      </w:r>
+      <w:r>
+        <w:t xml:space="preserve">“The Fuel Complex of Mature and Immature Jack Pine Stands in Ontario. Report o-x-229.”</w:t>
+      </w:r>
+      <w:r>
+        <w:t xml:space="preserve"> </w:t>
+      </w:r>
+      <w:r>
+        <w:t xml:space="preserve">Great Lakes Forest Research Centre, Sault Ste. Marie, Ontario, Canada.</w:t>
+      </w:r>
+    </w:p>
     <w:bookmarkEnd w:id="91"/>
-    <w:bookmarkStart w:id="92" w:name="ref-walker1975"/>
-    <w:p>
-      <w:pPr>
-        <w:pStyle w:val="Bibliography"/>
-      </w:pPr>
-      <w:r>
-        <w:t xml:space="preserve">Walker, John D., and Brian J. Stocks. 1975.</w:t>
-      </w:r>
-      <w:r>
-        <w:t xml:space="preserve"> </w:t>
-      </w:r>
-      <w:r>
-        <w:t xml:space="preserve">“The Fuel Complex of Mature and Immature Jack Pine Stands in Ontario. Report o-x-229.”</w:t>
-      </w:r>
-      <w:r>
-        <w:t xml:space="preserve"> </w:t>
-      </w:r>
-      <w:r>
-        <w:t xml:space="preserve">Great Lakes Forest Research Centre, Sault Ste. Marie, Ontario, Canada.</w:t>
-      </w:r>
-    </w:p>
-    <w:bookmarkEnd w:id="92"/>
-    <w:bookmarkStart w:id="93" w:name="ref-wotton2007"/>
+    <w:bookmarkStart w:id="92" w:name="ref-wotton2007"/>
     <w:p>
       <w:pPr>
         <w:pStyle w:val="Bibliography"/>
@@ -9858,8 +10028,8 @@
         <w:t xml:space="preserve">16 (4): 463–72.</w:t>
       </w:r>
     </w:p>
-    <w:bookmarkEnd w:id="93"/>
-    <w:bookmarkStart w:id="94" w:name="ref-wotton2007a"/>
+    <w:bookmarkEnd w:id="92"/>
+    <w:bookmarkStart w:id="93" w:name="ref-wotton2007a"/>
     <w:p>
       <w:pPr>
         <w:pStyle w:val="Bibliography"/>
@@ -9890,8 +10060,8 @@
         <w:t xml:space="preserve">16 (4): 463–72.</w:t>
       </w:r>
     </w:p>
-    <w:bookmarkEnd w:id="94"/>
-    <w:bookmarkStart w:id="95" w:name="ref-wotton2012"/>
+    <w:bookmarkEnd w:id="93"/>
+    <w:bookmarkStart w:id="94" w:name="ref-wotton2012"/>
     <w:p>
       <w:pPr>
         <w:pStyle w:val="Bibliography"/>
@@ -9922,25 +10092,25 @@
         <w:t xml:space="preserve">21 (3): 270–81.</w:t>
       </w:r>
     </w:p>
+    <w:bookmarkEnd w:id="94"/>
+    <w:bookmarkStart w:id="95" w:name="ref-wright1932"/>
+    <w:p>
+      <w:pPr>
+        <w:pStyle w:val="Bibliography"/>
+      </w:pPr>
+      <w:r>
+        <w:t xml:space="preserve">Wright, J. G. 1932.</w:t>
+      </w:r>
+      <w:r>
+        <w:t xml:space="preserve"> </w:t>
+      </w:r>
+      <w:r>
+        <w:t xml:space="preserve">“Forest Fire Hazard Research as Conducted at the Petawawa Forest Experiment Station.”</w:t>
+      </w:r>
+    </w:p>
     <w:bookmarkEnd w:id="95"/>
-    <w:bookmarkStart w:id="96" w:name="ref-wright1932"/>
-    <w:p>
-      <w:pPr>
-        <w:pStyle w:val="Bibliography"/>
-      </w:pPr>
-      <w:r>
-        <w:t xml:space="preserve">Wright, J. G. 1932.</w:t>
-      </w:r>
-      <w:r>
-        <w:t xml:space="preserve"> </w:t>
-      </w:r>
-      <w:r>
-        <w:t xml:space="preserve">“Forest Fire Hazard Research as Conducted at the Petawawa Forest Experiment Station.”</w:t>
-      </w:r>
-    </w:p>
     <w:bookmarkEnd w:id="96"/>
     <w:bookmarkEnd w:id="97"/>
-    <w:bookmarkEnd w:id="98"/>
     <w:sectPr/>
   </w:body>
 </w:document>
@@ -9963,31 +10133,6 @@
     <w:p>
       <w:r>
         <w:separator/>
-      </w:r>
-    </w:p>
-  </w:footnote>
-  <w:footnote w:id="52">
-    <w:p>
-      <w:pPr>
-        <w:pStyle w:val="FootnoteText"/>
-      </w:pPr>
-      <w:r>
-        <w:rPr>
-          <w:rStyle w:val="FootnoteReference"/>
-        </w:rPr>
-        <w:footnoteRef/>
-      </w:r>
-      <w:r>
-        <w:t xml:space="preserve"> </w:t>
-      </w:r>
-      <w:r>
-        <w:t xml:space="preserve">Measured SFC values were not significantly different between</w:t>
-      </w:r>
-      <w:r>
-        <w:t xml:space="preserve"> </w:t>
-      </w:r>
-      <w:r>
-        <w:t xml:space="preserve">treatments (p=0.07), so the mean value between all plots was used.</w:t>
       </w:r>
     </w:p>
   </w:footnote>

</xml_diff>